<commit_message>
artefatos para entrega do trabalho
</commit_message>
<xml_diff>
--- a/Topicos IA/Equipe 9 - Topicos_IA.docx
+++ b/Topicos IA/Equipe 9 - Topicos_IA.docx
@@ -91,7 +91,10 @@
         <w:pStyle w:val="Ttulo1"/>
       </w:pPr>
       <w:r>
-        <w:t>Exercício 1:</w:t>
+        <w:t>Algoritmo Genético</w:t>
+      </w:r>
+      <w:r>
+        <w:t>:</w:t>
       </w:r>
     </w:p>
     <w:p>
@@ -6470,6 +6473,9 @@
     </w:p>
     <w:p>
       <w:r>
+        <w:rPr>
+          <w:noProof/>
+        </w:rPr>
         <w:lastRenderedPageBreak/>
         <w:drawing>
           <wp:inline distT="0" distB="0" distL="0" distR="0" wp14:anchorId="255C68BB" wp14:editId="651656D5">
@@ -6510,6 +6516,9 @@
     </w:p>
     <w:p>
       <w:r>
+        <w:rPr>
+          <w:noProof/>
+        </w:rPr>
         <w:lastRenderedPageBreak/>
         <w:drawing>
           <wp:inline distT="0" distB="0" distL="0" distR="0" wp14:anchorId="385E8F23" wp14:editId="5ABF5ECF">
@@ -6559,7 +6568,12 @@
       </w:pPr>
       <w:r>
         <w:lastRenderedPageBreak/>
-        <w:t>Exercício 2:</w:t>
+        <w:t>Compare a representação de dois modelos vetoriais</w:t>
+      </w:r>
+      <w:bookmarkStart w:id="0" w:name="_GoBack"/>
+      <w:bookmarkEnd w:id="0"/>
+      <w:r>
+        <w:t>:</w:t>
       </w:r>
     </w:p>
     <w:p>
@@ -8354,6 +8368,9 @@
     </w:p>
     <w:p>
       <w:r>
+        <w:rPr>
+          <w:noProof/>
+        </w:rPr>
         <w:lastRenderedPageBreak/>
         <w:drawing>
           <wp:inline distT="0" distB="0" distL="0" distR="0" wp14:anchorId="52401430" wp14:editId="5366F2D3">
@@ -8391,8 +8408,6 @@
           </wp:inline>
         </w:drawing>
       </w:r>
-      <w:bookmarkStart w:id="0" w:name="_GoBack"/>
-      <w:bookmarkEnd w:id="0"/>
     </w:p>
     <w:sectPr>
       <w:headerReference w:type="default" r:id="rId14"/>
@@ -8497,7 +8512,7 @@
                       </a:ln>
                       <a:extLst>
                         <a:ext uri="{91240B29-F687-4f45-9708-019B960494DF}">
-                          <a14:hiddenLine xmlns:mo="http://schemas.microsoft.com/office/mac/office/2008/main" xmlns:mv="urn:schemas-microsoft-com:mac:vml" xmlns="" xmlns:o="urn:schemas-microsoft-com:office:office" xmlns:v="urn:schemas-microsoft-com:vml" xmlns:w10="urn:schemas-microsoft-com:office:word" xmlns:w="http://schemas.openxmlformats.org/wordprocessingml/2006/main" xmlns:a14="http://schemas.microsoft.com/office/drawing/2010/main" xmlns:w16sdtdh="http://schemas.microsoft.com/office/word/2020/wordml/sdtdatahash" xmlns:w16="http://schemas.microsoft.com/office/word/2018/wordml" xmlns:w16cex="http://schemas.microsoft.com/office/word/2018/wordml/cex" xmlns:oel="http://schemas.microsoft.com/office/2019/extlst" w="9525">
+                          <a14:hiddenLine xmlns:oel="http://schemas.microsoft.com/office/2019/extlst" xmlns:w16cex="http://schemas.microsoft.com/office/word/2018/wordml/cex" xmlns:w16="http://schemas.microsoft.com/office/word/2018/wordml" xmlns:w16sdtdh="http://schemas.microsoft.com/office/word/2020/wordml/sdtdatahash" xmlns:a14="http://schemas.microsoft.com/office/drawing/2010/main" xmlns:w="http://schemas.openxmlformats.org/wordprocessingml/2006/main" xmlns:w10="urn:schemas-microsoft-com:office:word" xmlns:v="urn:schemas-microsoft-com:vml" xmlns:o="urn:schemas-microsoft-com:office:office" xmlns="" xmlns:mv="urn:schemas-microsoft-com:mac:vml" xmlns:mo="http://schemas.microsoft.com/office/mac/office/2008/main" w="9525">
                             <a:solidFill>
                               <a:srgbClr val="000000"/>
                             </a:solidFill>
@@ -10070,6 +10085,15 @@
 </file>
 
 <file path=customXml/item1.xml><?xml version="1.0" encoding="utf-8"?>
+<?mso-contentType ?>
+<FormTemplates xmlns="http://schemas.microsoft.com/sharepoint/v3/contenttype/forms">
+  <Display>DocumentLibraryForm</Display>
+  <Edit>DocumentLibraryForm</Edit>
+  <New>DocumentLibraryForm</New>
+</FormTemplates>
+</file>
+
+<file path=customXml/item2.xml><?xml version="1.0" encoding="utf-8"?>
 <p:properties xmlns:p="http://schemas.microsoft.com/office/2006/metadata/properties" xmlns:xsi="http://www.w3.org/2001/XMLSchema-instance" xmlns:pc="http://schemas.microsoft.com/office/infopath/2007/PartnerControls">
   <documentManagement>
     <TaxCatchAll xmlns="562499ee-6fda-46b1-8812-450daf56c91d" xsi:nil="true"/>
@@ -10078,15 +10102,6 @@
     </lcf76f155ced4ddcb4097134ff3c332f>
   </documentManagement>
 </p:properties>
-</file>
-
-<file path=customXml/item2.xml><?xml version="1.0" encoding="utf-8"?>
-<?mso-contentType ?>
-<FormTemplates xmlns="http://schemas.microsoft.com/sharepoint/v3/contenttype/forms">
-  <Display>DocumentLibraryForm</Display>
-  <Edit>DocumentLibraryForm</Edit>
-  <New>DocumentLibraryForm</New>
-</FormTemplates>
 </file>
 
 <file path=customXml/item3.xml><?xml version="1.0" encoding="utf-8"?>
@@ -10323,20 +10338,20 @@
 </file>
 
 <file path=customXml/itemProps1.xml><?xml version="1.0" encoding="utf-8"?>
+<ds:datastoreItem xmlns:ds="http://schemas.openxmlformats.org/officeDocument/2006/customXml" ds:itemID="{89D4FDF2-F80B-4840-9D62-11D165781B3D}">
+  <ds:schemaRefs>
+    <ds:schemaRef ds:uri="http://schemas.microsoft.com/sharepoint/v3/contenttype/forms"/>
+  </ds:schemaRefs>
+</ds:datastoreItem>
+</file>
+
+<file path=customXml/itemProps2.xml><?xml version="1.0" encoding="utf-8"?>
 <ds:datastoreItem xmlns:ds="http://schemas.openxmlformats.org/officeDocument/2006/customXml" ds:itemID="{6066851A-E325-41C8-BAF3-C8108CC59901}">
   <ds:schemaRefs>
     <ds:schemaRef ds:uri="http://schemas.microsoft.com/office/2006/metadata/properties"/>
     <ds:schemaRef ds:uri="http://schemas.microsoft.com/office/infopath/2007/PartnerControls"/>
     <ds:schemaRef ds:uri="562499ee-6fda-46b1-8812-450daf56c91d"/>
     <ds:schemaRef ds:uri="4b04d77a-689c-4125-9049-4250db26db26"/>
-  </ds:schemaRefs>
-</ds:datastoreItem>
-</file>
-
-<file path=customXml/itemProps2.xml><?xml version="1.0" encoding="utf-8"?>
-<ds:datastoreItem xmlns:ds="http://schemas.openxmlformats.org/officeDocument/2006/customXml" ds:itemID="{89D4FDF2-F80B-4840-9D62-11D165781B3D}">
-  <ds:schemaRefs>
-    <ds:schemaRef ds:uri="http://schemas.microsoft.com/sharepoint/v3/contenttype/forms"/>
   </ds:schemaRefs>
 </ds:datastoreItem>
 </file>
@@ -10361,7 +10376,7 @@
 </file>
 
 <file path=customXml/itemProps4.xml><?xml version="1.0" encoding="utf-8"?>
-<ds:datastoreItem xmlns:ds="http://schemas.openxmlformats.org/officeDocument/2006/customXml" ds:itemID="{7B7F743D-3F48-4EBE-9F54-9B2F6F74D32A}">
+<ds:datastoreItem xmlns:ds="http://schemas.openxmlformats.org/officeDocument/2006/customXml" ds:itemID="{8A49F2F0-89BF-439B-A479-119BCC79DB1F}">
   <ds:schemaRefs>
     <ds:schemaRef ds:uri="http://schemas.openxmlformats.org/officeDocument/2006/bibliography"/>
   </ds:schemaRefs>

</xml_diff>